<commit_message>
Pseudo Element and Z index
</commit_message>
<xml_diff>
--- a/Module 6.5/Module 6.5.docx
+++ b/Module 6.5/Module 6.5.docx
@@ -215,7 +215,109 @@
       </w:r>
     </w:p>
     <w:p/>
+    <w:p>
+      <w:pPr>
+        <w:rPr>
+          <w:b/>
+          <w:bCs/>
+          <w:u w:val="single"/>
+        </w:rPr>
+      </w:pPr>
+      <w:r>
+        <w:rPr>
+          <w:b/>
+          <w:bCs/>
+          <w:u w:val="single"/>
+        </w:rPr>
+        <w:t>Video 6.5_3</w:t>
+      </w:r>
+    </w:p>
+    <w:p>
+      <w:r>
+        <w:t>Z-Index diye kono kichu kontar upore jabe ta thik kora jay. 3ta image e 1</w:t>
+      </w:r>
+      <w:r>
+        <w:rPr>
+          <w:vertAlign w:val="superscript"/>
+        </w:rPr>
+        <w:t>st</w:t>
+      </w:r>
+      <w:r>
+        <w:t xml:space="preserve"> image shobar upore dite chaile oitar z-index hobe beshi. 2</w:t>
+      </w:r>
+      <w:r>
+        <w:rPr>
+          <w:vertAlign w:val="superscript"/>
+        </w:rPr>
+        <w:t>nd</w:t>
+      </w:r>
+      <w:r>
+        <w:t xml:space="preserve"> ta middle hoile oitar hobe 1</w:t>
+      </w:r>
+      <w:r>
+        <w:rPr>
+          <w:vertAlign w:val="superscript"/>
+        </w:rPr>
+        <w:t>st</w:t>
+      </w:r>
+      <w:r>
+        <w:t xml:space="preserve"> theke kom but 3</w:t>
+      </w:r>
+      <w:r>
+        <w:rPr>
+          <w:vertAlign w:val="superscript"/>
+        </w:rPr>
+        <w:t>rd</w:t>
+      </w:r>
+      <w:r>
+        <w:t xml:space="preserve"> theke beshi. Default z index 0 thake.</w:t>
+      </w:r>
+    </w:p>
+    <w:p>
+      <w:r>
+        <w:lastRenderedPageBreak/>
+        <w:t>Pseudo element:</w:t>
+      </w:r>
+    </w:p>
+    <w:p>
+      <w:r>
+        <w:t xml:space="preserve">:after: </w:t>
+      </w:r>
+      <w:r>
+        <w:t>Element er pore duita :: dile protita oi class/id element er upore ki hobe last e.</w:t>
+      </w:r>
+    </w:p>
+    <w:p>
+      <w:r>
+        <w:t>::before: element er shurute kichu boshaite eita use kora jay.</w:t>
+      </w:r>
+    </w:p>
+    <w:p>
+      <w:r>
+        <w:t>::first-letter: first letter niye kaj kora jay</w:t>
+      </w:r>
+    </w:p>
+    <w:p>
+      <w:r>
+        <w:t>::first-line: first line e style deya jay</w:t>
+      </w:r>
+    </w:p>
+    <w:p>
+      <w:r>
+        <w:t>::selection: select korle text er ki hobe style</w:t>
+      </w:r>
+    </w:p>
+    <w:p>
+      <w:r>
+        <w:t>Input::placeholder diye placeholder er ki style dibe.</w:t>
+      </w:r>
+    </w:p>
     <w:p/>
+    <w:p>
+      <w:r>
+        <w:t>Content: diye css er maddhome kichu text ba content add kora jay</w:t>
+      </w:r>
+    </w:p>
     <w:sectPr>
       <w:pgSz w:w="11906" w:h="16838"/>
       <w:pgMar w:top="1440" w:right="1440" w:bottom="1440" w:left="1440" w:header="709" w:footer="709" w:gutter="0"/>

</xml_diff>